<commit_message>
commit 22082022 PC SAS
</commit_message>
<xml_diff>
--- a/Archivos/Memoria_TFM.docx
+++ b/Archivos/Memoria_TFM.docx
@@ -1,6 +1,6 @@
 
 <file path=word/document.xml><?xml version="1.0" encoding="utf-8"?>
-<w:document xmlns:wpc="http://schemas.microsoft.com/office/word/2010/wordprocessingCanvas" xmlns:cx="http://schemas.microsoft.com/office/drawing/2014/chartex" xmlns:cx1="http://schemas.microsoft.com/office/drawing/2015/9/8/chartex" xmlns:cx2="http://schemas.microsoft.com/office/drawing/2015/10/21/chartex" xmlns:cx3="http://schemas.microsoft.com/office/drawing/2016/5/9/chartex" xmlns:cx4="http://schemas.microsoft.com/office/drawing/2016/5/10/chartex" xmlns:cx5="http://schemas.microsoft.com/office/drawing/2016/5/11/chartex" xmlns:cx6="http://schemas.microsoft.com/office/drawing/2016/5/12/chartex" xmlns:cx7="http://schemas.microsoft.com/office/drawing/2016/5/13/chartex" xmlns:cx8="http://schemas.microsoft.com/office/drawing/2016/5/14/chartex" xmlns:mc="http://schemas.openxmlformats.org/markup-compatibility/2006" xmlns:aink="http://schemas.microsoft.com/office/drawing/2016/ink" xmlns:am3d="http://schemas.microsoft.com/office/drawing/2017/model3d" xmlns:o="urn:schemas-microsoft-com:office:office" xmlns:oel="http://schemas.microsoft.com/office/2019/extlst" xmlns:r="http://schemas.openxmlformats.org/officeDocument/2006/relationships" xmlns:m="http://schemas.openxmlformats.org/officeDocument/2006/math" xmlns:v="urn:schemas-microsoft-com:vml" xmlns:wp14="http://schemas.microsoft.com/office/word/2010/wordprocessingDrawing" xmlns:wp="http://schemas.openxmlformats.org/drawingml/2006/wordprocessingDrawing" xmlns:w10="urn:schemas-microsoft-com:office:word" xmlns:w="http://schemas.openxmlformats.org/wordprocessingml/2006/main" xmlns:w14="http://schemas.microsoft.com/office/word/2010/wordml" xmlns:w15="http://schemas.microsoft.com/office/word/2012/wordml" xmlns:w16cex="http://schemas.microsoft.com/office/word/2018/wordml/cex" xmlns:w16cid="http://schemas.microsoft.com/office/word/2016/wordml/cid" xmlns:w16="http://schemas.microsoft.com/office/word/2018/wordml" xmlns:w16sdtdh="http://schemas.microsoft.com/office/word/2020/wordml/sdtdatahash" xmlns:w16se="http://schemas.microsoft.com/office/word/2015/wordml/symex" xmlns:wpg="http://schemas.microsoft.com/office/word/2010/wordprocessingGroup" xmlns:wpi="http://schemas.microsoft.com/office/word/2010/wordprocessingInk" xmlns:wne="http://schemas.microsoft.com/office/word/2006/wordml" xmlns:wps="http://schemas.microsoft.com/office/word/2010/wordprocessingShape" mc:Ignorable="w14 w15 w16se w16cid w16 w16cex w16sdtdh wp14">
+<w:document xmlns:wpc="http://schemas.microsoft.com/office/word/2010/wordprocessingCanvas" xmlns:cx="http://schemas.microsoft.com/office/drawing/2014/chartex" xmlns:cx1="http://schemas.microsoft.com/office/drawing/2015/9/8/chartex" xmlns:cx2="http://schemas.microsoft.com/office/drawing/2015/10/21/chartex" xmlns:cx3="http://schemas.microsoft.com/office/drawing/2016/5/9/chartex" xmlns:cx4="http://schemas.microsoft.com/office/drawing/2016/5/10/chartex" xmlns:cx5="http://schemas.microsoft.com/office/drawing/2016/5/11/chartex" xmlns:cx6="http://schemas.microsoft.com/office/drawing/2016/5/12/chartex" xmlns:cx7="http://schemas.microsoft.com/office/drawing/2016/5/13/chartex" xmlns:cx8="http://schemas.microsoft.com/office/drawing/2016/5/14/chartex" xmlns:mc="http://schemas.openxmlformats.org/markup-compatibility/2006" xmlns:aink="http://schemas.microsoft.com/office/drawing/2016/ink" xmlns:am3d="http://schemas.microsoft.com/office/drawing/2017/model3d" xmlns:o="urn:schemas-microsoft-com:office:office" xmlns:r="http://schemas.openxmlformats.org/officeDocument/2006/relationships" xmlns:m="http://schemas.openxmlformats.org/officeDocument/2006/math" xmlns:v="urn:schemas-microsoft-com:vml" xmlns:wp14="http://schemas.microsoft.com/office/word/2010/wordprocessingDrawing" xmlns:wp="http://schemas.openxmlformats.org/drawingml/2006/wordprocessingDrawing" xmlns:w10="urn:schemas-microsoft-com:office:word" xmlns:w="http://schemas.openxmlformats.org/wordprocessingml/2006/main" xmlns:w14="http://schemas.microsoft.com/office/word/2010/wordml" xmlns:w15="http://schemas.microsoft.com/office/word/2012/wordml" xmlns:w16cex="http://schemas.microsoft.com/office/word/2018/wordml/cex" xmlns:w16cid="http://schemas.microsoft.com/office/word/2016/wordml/cid" xmlns:w16="http://schemas.microsoft.com/office/word/2018/wordml" xmlns:w16sdtdh="http://schemas.microsoft.com/office/word/2020/wordml/sdtdatahash" xmlns:w16se="http://schemas.microsoft.com/office/word/2015/wordml/symex" xmlns:wpg="http://schemas.microsoft.com/office/word/2010/wordprocessingGroup" xmlns:wpi="http://schemas.microsoft.com/office/word/2010/wordprocessingInk" xmlns:wne="http://schemas.microsoft.com/office/word/2006/wordml" xmlns:wps="http://schemas.microsoft.com/office/word/2010/wordprocessingShape" mc:Ignorable="w14 w15 w16se w16cid w16 w16cex w16sdtdh wp14">
   <w:body>
     <w:p>
       <w:pPr>
@@ -5153,6 +5153,7 @@
           <w:id w:val="1621572714"/>
           <w:citation/>
         </w:sdtPr>
+        <w:sdtEndPr/>
         <w:sdtContent>
           <w:r>
             <w:fldChar w:fldCharType="begin"/>
@@ -5950,6 +5951,7 @@
           <w:id w:val="2108682264"/>
           <w:citation/>
         </w:sdtPr>
+        <w:sdtEndPr/>
         <w:sdtContent>
           <w:r>
             <w:fldChar w:fldCharType="begin"/>
@@ -8864,12 +8866,11 @@
         <w:rPr>
           <w:noProof/>
         </w:rPr>
-        <w:lastRenderedPageBreak/>
         <w:drawing>
-          <wp:inline distT="0" distB="0" distL="0" distR="0" wp14:anchorId="5B5925B8" wp14:editId="0ABC618C">
-            <wp:extent cx="3755952" cy="2773680"/>
-            <wp:effectExtent l="0" t="0" r="0" b="7620"/>
-            <wp:docPr id="2" name="Imagen 2"/>
+          <wp:inline distT="0" distB="0" distL="0" distR="0" wp14:anchorId="0D7B994E" wp14:editId="0837374E">
+            <wp:extent cx="3797499" cy="2478378"/>
+            <wp:effectExtent l="0" t="0" r="0" b="0"/>
+            <wp:docPr id="14" name="Imagen 14"/>
             <wp:cNvGraphicFramePr>
               <a:graphicFrameLocks xmlns:a="http://schemas.openxmlformats.org/drawingml/2006/main" noChangeAspect="1"/>
             </wp:cNvGraphicFramePr>
@@ -8889,7 +8890,7 @@
                   <pic:spPr>
                     <a:xfrm>
                       <a:off x="0" y="0"/>
-                      <a:ext cx="3771373" cy="2785068"/>
+                      <a:ext cx="3813074" cy="2488542"/>
                     </a:xfrm>
                     <a:prstGeom prst="rect">
                       <a:avLst/>
@@ -9030,6 +9031,7 @@
           <w:color w:val="000000"/>
           <w:shd w:val="clear" w:color="auto" w:fill="FFFFFF"/>
         </w:rPr>
+        <w:lastRenderedPageBreak/>
         <w:t>No obstante, existe un número minoritario de nombres en los que no queda claro que tipo de sancionado puede ser. Se optará por pasar todos los valores nulos a valor ‘</w:t>
       </w:r>
       <w:proofErr w:type="spellStart"/>
@@ -9475,7 +9477,6 @@
         <w:rPr>
           <w:noProof/>
         </w:rPr>
-        <w:lastRenderedPageBreak/>
         <w:drawing>
           <wp:inline distT="0" distB="0" distL="0" distR="0" wp14:anchorId="7265CD3A" wp14:editId="5B8EBA79">
             <wp:extent cx="4424680" cy="1959992"/>
@@ -9707,7 +9708,11 @@
       </w:r>
       <w:proofErr w:type="spellEnd"/>
       <w:r>
-        <w:t xml:space="preserve"> con </w:t>
+        <w:t xml:space="preserve"> </w:t>
+      </w:r>
+      <w:r>
+        <w:lastRenderedPageBreak/>
+        <w:t xml:space="preserve">con </w:t>
       </w:r>
       <w:proofErr w:type="spellStart"/>
       <w:r>
@@ -9847,7 +9852,6 @@
     </w:p>
     <w:p>
       <w:r>
-        <w:lastRenderedPageBreak/>
         <w:t xml:space="preserve">En el momento en que fue realizado este análisis sobre la lista de la UE, la columna con la información sobre el tipo de entidad, </w:t>
       </w:r>
       <w:r>
@@ -9912,10 +9916,11 @@
         <w:rPr>
           <w:noProof/>
         </w:rPr>
+        <w:lastRenderedPageBreak/>
         <w:drawing>
-          <wp:inline distT="0" distB="0" distL="0" distR="0" wp14:anchorId="524496DD" wp14:editId="5025B441">
-            <wp:extent cx="3543300" cy="3165623"/>
-            <wp:effectExtent l="0" t="0" r="0" b="0"/>
+          <wp:inline distT="0" distB="0" distL="0" distR="0" wp14:anchorId="524496DD" wp14:editId="350B55B7">
+            <wp:extent cx="3279873" cy="2930275"/>
+            <wp:effectExtent l="0" t="0" r="0" b="3810"/>
             <wp:docPr id="8" name="Imagen 8" descr="Gráfico&#10;&#10;Descripción generada automáticamente"/>
             <wp:cNvGraphicFramePr>
               <a:graphicFrameLocks xmlns:a="http://schemas.openxmlformats.org/drawingml/2006/main" noChangeAspect="1"/>
@@ -9936,7 +9941,7 @@
                   <pic:spPr>
                     <a:xfrm>
                       <a:off x="0" y="0"/>
-                      <a:ext cx="3547171" cy="3169081"/>
+                      <a:ext cx="3297521" cy="2946042"/>
                     </a:xfrm>
                     <a:prstGeom prst="rect">
                       <a:avLst/>
@@ -10520,7 +10525,6 @@
         <w:rPr>
           <w:lang w:eastAsia="es-ES"/>
         </w:rPr>
-        <w:lastRenderedPageBreak/>
         <w:t xml:space="preserve">Para las primeras transformaciones sobre los valores de </w:t>
       </w:r>
       <w:proofErr w:type="spellStart"/>
@@ -11975,6 +11979,579 @@
           <w:lang w:eastAsia="es-ES"/>
         </w:rPr>
       </w:pPr>
+      <w:r>
+        <w:rPr>
+          <w:lang w:eastAsia="es-ES"/>
+        </w:rPr>
+        <w:t>Para res</w:t>
+      </w:r>
+      <w:r>
+        <w:rPr>
+          <w:lang w:eastAsia="es-ES"/>
+        </w:rPr>
+        <w:t>olver la problemática del punto 1 se han probado</w:t>
+      </w:r>
+      <w:r>
+        <w:rPr>
+          <w:lang w:eastAsia="es-ES"/>
+        </w:rPr>
+        <w:t xml:space="preserve"> varios módulos de Python</w:t>
+      </w:r>
+      <w:r>
+        <w:rPr>
+          <w:lang w:eastAsia="es-ES"/>
+        </w:rPr>
+        <w:t>,</w:t>
+      </w:r>
+      <w:r>
+        <w:rPr>
+          <w:lang w:eastAsia="es-ES"/>
+        </w:rPr>
+        <w:t xml:space="preserve"> como </w:t>
+      </w:r>
+      <w:proofErr w:type="spellStart"/>
+      <w:r>
+        <w:rPr>
+          <w:lang w:eastAsia="es-ES"/>
+        </w:rPr>
+        <w:t>go</w:t>
+      </w:r>
+      <w:r>
+        <w:rPr>
+          <w:lang w:eastAsia="es-ES"/>
+        </w:rPr>
+        <w:t>slate</w:t>
+      </w:r>
+      <w:proofErr w:type="spellEnd"/>
+      <w:r>
+        <w:rPr>
+          <w:lang w:eastAsia="es-ES"/>
+        </w:rPr>
+        <w:t xml:space="preserve"> y </w:t>
+      </w:r>
+      <w:proofErr w:type="spellStart"/>
+      <w:r>
+        <w:rPr>
+          <w:lang w:eastAsia="es-ES"/>
+        </w:rPr>
+        <w:t>googletrans</w:t>
+      </w:r>
+      <w:proofErr w:type="spellEnd"/>
+      <w:r>
+        <w:rPr>
+          <w:lang w:eastAsia="es-ES"/>
+        </w:rPr>
+        <w:t xml:space="preserve">, que hacen una petición </w:t>
+      </w:r>
+      <w:r>
+        <w:rPr>
+          <w:lang w:eastAsia="es-ES"/>
+        </w:rPr>
+        <w:t>a un ser</w:t>
+      </w:r>
+      <w:r>
+        <w:rPr>
+          <w:lang w:eastAsia="es-ES"/>
+        </w:rPr>
+        <w:t>vicio de traducción</w:t>
+      </w:r>
+      <w:r>
+        <w:rPr>
+          <w:lang w:eastAsia="es-ES"/>
+        </w:rPr>
+        <w:t xml:space="preserve"> en línea. Ambos módulos daban problemas </w:t>
+      </w:r>
+      <w:r>
+        <w:rPr>
+          <w:lang w:eastAsia="es-ES"/>
+        </w:rPr>
+        <w:t>relacionados con la versión y el número límite de peticiones que se podían hacer</w:t>
+      </w:r>
+      <w:r>
+        <w:rPr>
+          <w:lang w:eastAsia="es-ES"/>
+        </w:rPr>
+        <w:t xml:space="preserve">. </w:t>
+      </w:r>
+      <w:r>
+        <w:rPr>
+          <w:lang w:eastAsia="es-ES"/>
+        </w:rPr>
+        <w:t xml:space="preserve">Se terminó por utilizar el módulo de </w:t>
+      </w:r>
+      <w:proofErr w:type="spellStart"/>
+      <w:r>
+        <w:rPr>
+          <w:lang w:eastAsia="es-ES"/>
+        </w:rPr>
+        <w:t>deepl</w:t>
+      </w:r>
+      <w:proofErr w:type="spellEnd"/>
+      <w:r>
+        <w:rPr>
+          <w:lang w:eastAsia="es-ES"/>
+        </w:rPr>
+        <w:t>. Est</w:t>
+      </w:r>
+      <w:r>
+        <w:rPr>
+          <w:lang w:eastAsia="es-ES"/>
+        </w:rPr>
+        <w:t>a</w:t>
+      </w:r>
+      <w:r>
+        <w:rPr>
+          <w:lang w:eastAsia="es-ES"/>
+        </w:rPr>
+        <w:t xml:space="preserve"> </w:t>
+      </w:r>
+      <w:r>
+        <w:rPr>
+          <w:lang w:eastAsia="es-ES"/>
+        </w:rPr>
+        <w:t>librería de Python</w:t>
+      </w:r>
+      <w:r>
+        <w:rPr>
+          <w:lang w:eastAsia="es-ES"/>
+        </w:rPr>
+        <w:t xml:space="preserve"> da acceso </w:t>
+      </w:r>
+      <w:r>
+        <w:rPr>
+          <w:lang w:eastAsia="es-ES"/>
+        </w:rPr>
+        <w:t xml:space="preserve">a la API de </w:t>
+      </w:r>
+      <w:proofErr w:type="spellStart"/>
+      <w:r>
+        <w:rPr>
+          <w:lang w:eastAsia="es-ES"/>
+        </w:rPr>
+        <w:t>DeepL</w:t>
+      </w:r>
+      <w:proofErr w:type="spellEnd"/>
+      <w:r>
+        <w:rPr>
+          <w:lang w:eastAsia="es-ES"/>
+        </w:rPr>
+        <w:t>.</w:t>
+      </w:r>
+      <w:r>
+        <w:rPr>
+          <w:lang w:eastAsia="es-ES"/>
+        </w:rPr>
+        <w:t xml:space="preserve"> </w:t>
+      </w:r>
+      <w:proofErr w:type="spellStart"/>
+      <w:r>
+        <w:rPr>
+          <w:lang w:eastAsia="es-ES"/>
+        </w:rPr>
+        <w:t>DeepL</w:t>
+      </w:r>
+      <w:proofErr w:type="spellEnd"/>
+      <w:r>
+        <w:rPr>
+          <w:lang w:eastAsia="es-ES"/>
+        </w:rPr>
+        <w:t xml:space="preserve"> es un traductor en línea que utiliza </w:t>
+      </w:r>
+      <w:r>
+        <w:rPr>
+          <w:lang w:eastAsia="es-ES"/>
+        </w:rPr>
+        <w:t>tecnología basada en Inteligencia Artificial para obtener mejores resultados.</w:t>
+      </w:r>
+      <w:r>
+        <w:rPr>
+          <w:lang w:eastAsia="es-ES"/>
+        </w:rPr>
+        <w:t xml:space="preserve"> Para poder utilizar</w:t>
+      </w:r>
+      <w:r>
+        <w:rPr>
+          <w:lang w:eastAsia="es-ES"/>
+        </w:rPr>
+        <w:t xml:space="preserve"> </w:t>
+      </w:r>
+      <w:proofErr w:type="spellStart"/>
+      <w:r>
+        <w:rPr>
+          <w:lang w:eastAsia="es-ES"/>
+        </w:rPr>
+        <w:t>DeepL</w:t>
+      </w:r>
+      <w:proofErr w:type="spellEnd"/>
+      <w:r>
+        <w:rPr>
+          <w:lang w:eastAsia="es-ES"/>
+        </w:rPr>
+        <w:t xml:space="preserve"> desde Python, es necesario crear una cuenta</w:t>
+      </w:r>
+      <w:r>
+        <w:rPr>
+          <w:lang w:eastAsia="es-ES"/>
+        </w:rPr>
+        <w:t xml:space="preserve"> gratuita </w:t>
+      </w:r>
+      <w:r>
+        <w:rPr>
+          <w:lang w:eastAsia="es-ES"/>
+        </w:rPr>
+        <w:t xml:space="preserve">que genere una API </w:t>
+      </w:r>
+      <w:proofErr w:type="spellStart"/>
+      <w:r>
+        <w:rPr>
+          <w:lang w:eastAsia="es-ES"/>
+        </w:rPr>
+        <w:t>k</w:t>
+      </w:r>
+      <w:r>
+        <w:rPr>
+          <w:lang w:eastAsia="es-ES"/>
+        </w:rPr>
+        <w:t>ey</w:t>
+      </w:r>
+      <w:proofErr w:type="spellEnd"/>
+      <w:r>
+        <w:rPr>
+          <w:lang w:eastAsia="es-ES"/>
+        </w:rPr>
+        <w:t xml:space="preserve"> </w:t>
+      </w:r>
+      <w:r>
+        <w:rPr>
+          <w:lang w:eastAsia="es-ES"/>
+        </w:rPr>
+        <w:t xml:space="preserve">que </w:t>
+      </w:r>
+      <w:r>
+        <w:rPr>
+          <w:lang w:eastAsia="es-ES"/>
+        </w:rPr>
+        <w:t>permita la autentificación del cliente.</w:t>
+      </w:r>
+      <w:r>
+        <w:rPr>
+          <w:lang w:eastAsia="es-ES"/>
+        </w:rPr>
+        <w:t xml:space="preserve"> </w:t>
+      </w:r>
+      <w:r>
+        <w:rPr>
+          <w:lang w:eastAsia="es-ES"/>
+        </w:rPr>
+        <w:t>E</w:t>
+      </w:r>
+      <w:r>
+        <w:rPr>
+          <w:lang w:eastAsia="es-ES"/>
+        </w:rPr>
+        <w:t>l registro</w:t>
+      </w:r>
+      <w:r>
+        <w:rPr>
+          <w:lang w:eastAsia="es-ES"/>
+        </w:rPr>
+        <w:t xml:space="preserve"> de cuenta se hace desde</w:t>
+      </w:r>
+      <w:r>
+        <w:rPr>
+          <w:lang w:eastAsia="es-ES"/>
+        </w:rPr>
+        <w:t xml:space="preserve"> la web</w:t>
+      </w:r>
+      <w:r>
+        <w:rPr>
+          <w:lang w:eastAsia="es-ES"/>
+        </w:rPr>
+        <w:t xml:space="preserve"> oficial </w:t>
+      </w:r>
+      <w:r>
+        <w:rPr>
+          <w:lang w:eastAsia="es-ES"/>
+        </w:rPr>
+        <w:t>de</w:t>
+      </w:r>
+      <w:r>
+        <w:rPr>
+          <w:lang w:eastAsia="es-ES"/>
+        </w:rPr>
+        <w:t xml:space="preserve"> la API </w:t>
+      </w:r>
+      <w:proofErr w:type="spellStart"/>
+      <w:r>
+        <w:rPr>
+          <w:lang w:eastAsia="es-ES"/>
+        </w:rPr>
+        <w:t>DeepL</w:t>
+      </w:r>
+      <w:proofErr w:type="spellEnd"/>
+      <w:r>
+        <w:rPr>
+          <w:lang w:eastAsia="es-ES"/>
+        </w:rPr>
+        <w:t>:</w:t>
+      </w:r>
+    </w:p>
+    <w:p>
+      <w:pPr>
+        <w:jc w:val="center"/>
+        <w:rPr>
+          <w:rStyle w:val="Hipervnculo"/>
+          <w:lang w:eastAsia="es-ES"/>
+        </w:rPr>
+      </w:pPr>
+      <w:hyperlink r:id="rId21" w:history="1">
+        <w:r>
+          <w:rPr>
+            <w:rStyle w:val="Hipervnculo"/>
+            <w:lang w:eastAsia="es-ES"/>
+          </w:rPr>
+          <w:t>https://www.deepl.com/docs-api</w:t>
+        </w:r>
+      </w:hyperlink>
+    </w:p>
+    <w:p>
+      <w:pPr>
+        <w:rPr>
+          <w:lang w:eastAsia="es-ES"/>
+        </w:rPr>
+      </w:pPr>
+      <w:r>
+        <w:rPr>
+          <w:lang w:eastAsia="es-ES"/>
+        </w:rPr>
+        <w:t xml:space="preserve">Se pasó un bucle </w:t>
+      </w:r>
+      <w:proofErr w:type="spellStart"/>
+      <w:r>
+        <w:rPr>
+          <w:lang w:eastAsia="es-ES"/>
+        </w:rPr>
+        <w:t>for</w:t>
+      </w:r>
+      <w:proofErr w:type="spellEnd"/>
+      <w:r>
+        <w:rPr>
+          <w:lang w:eastAsia="es-ES"/>
+        </w:rPr>
+        <w:t xml:space="preserve"> a </w:t>
+      </w:r>
+      <w:r>
+        <w:rPr>
+          <w:lang w:eastAsia="es-ES"/>
+        </w:rPr>
+        <w:t>los</w:t>
+      </w:r>
+      <w:r>
+        <w:rPr>
+          <w:lang w:eastAsia="es-ES"/>
+        </w:rPr>
+        <w:t xml:space="preserve"> registro</w:t>
+      </w:r>
+      <w:r>
+        <w:rPr>
+          <w:lang w:eastAsia="es-ES"/>
+        </w:rPr>
+        <w:t>s</w:t>
+      </w:r>
+      <w:r>
+        <w:rPr>
+          <w:lang w:eastAsia="es-ES"/>
+        </w:rPr>
+        <w:t xml:space="preserve"> de </w:t>
+      </w:r>
+      <w:r>
+        <w:rPr>
+          <w:lang w:eastAsia="es-ES"/>
+        </w:rPr>
+        <w:t>la columna ‘</w:t>
+      </w:r>
+      <w:proofErr w:type="spellStart"/>
+      <w:r>
+        <w:rPr>
+          <w:lang w:eastAsia="es-ES"/>
+        </w:rPr>
+        <w:t>Name</w:t>
+      </w:r>
+      <w:proofErr w:type="spellEnd"/>
+      <w:r>
+        <w:rPr>
+          <w:lang w:eastAsia="es-ES"/>
+        </w:rPr>
+        <w:t>’ para traducirl</w:t>
+      </w:r>
+      <w:r>
+        <w:rPr>
+          <w:lang w:eastAsia="es-ES"/>
+        </w:rPr>
+        <w:t>os</w:t>
+      </w:r>
+      <w:r>
+        <w:rPr>
+          <w:lang w:eastAsia="es-ES"/>
+        </w:rPr>
+        <w:t xml:space="preserve"> y se </w:t>
+      </w:r>
+      <w:r>
+        <w:rPr>
+          <w:lang w:eastAsia="es-ES"/>
+        </w:rPr>
+        <w:t>llevó</w:t>
+      </w:r>
+      <w:r>
+        <w:rPr>
+          <w:lang w:eastAsia="es-ES"/>
+        </w:rPr>
+        <w:t xml:space="preserve"> cada nombre traducido a una lista. Finalmente </w:t>
+      </w:r>
+      <w:r>
+        <w:rPr>
+          <w:lang w:eastAsia="es-ES"/>
+        </w:rPr>
+        <w:t xml:space="preserve">se </w:t>
+      </w:r>
+      <w:r>
+        <w:rPr>
+          <w:lang w:eastAsia="es-ES"/>
+        </w:rPr>
+        <w:t>sustituy</w:t>
+      </w:r>
+      <w:r>
+        <w:rPr>
+          <w:lang w:eastAsia="es-ES"/>
+        </w:rPr>
+        <w:t xml:space="preserve">eron los valores en </w:t>
+      </w:r>
+      <w:r>
+        <w:rPr>
+          <w:lang w:eastAsia="es-ES"/>
+        </w:rPr>
+        <w:t>la columna ‘</w:t>
+      </w:r>
+      <w:proofErr w:type="spellStart"/>
+      <w:r>
+        <w:rPr>
+          <w:lang w:eastAsia="es-ES"/>
+        </w:rPr>
+        <w:t>Name</w:t>
+      </w:r>
+      <w:proofErr w:type="spellEnd"/>
+      <w:r>
+        <w:rPr>
+          <w:lang w:eastAsia="es-ES"/>
+        </w:rPr>
+        <w:t xml:space="preserve">’ en </w:t>
+      </w:r>
+      <w:r>
+        <w:rPr>
+          <w:lang w:eastAsia="es-ES"/>
+        </w:rPr>
+        <w:t xml:space="preserve">el </w:t>
+      </w:r>
+      <w:proofErr w:type="spellStart"/>
+      <w:r>
+        <w:rPr>
+          <w:lang w:eastAsia="es-ES"/>
+        </w:rPr>
+        <w:t>Dat</w:t>
+      </w:r>
+      <w:r>
+        <w:rPr>
+          <w:lang w:eastAsia="es-ES"/>
+        </w:rPr>
+        <w:t>a</w:t>
+      </w:r>
+      <w:r>
+        <w:rPr>
+          <w:lang w:eastAsia="es-ES"/>
+        </w:rPr>
+        <w:t>Frame</w:t>
+      </w:r>
+      <w:proofErr w:type="spellEnd"/>
+      <w:r>
+        <w:rPr>
+          <w:lang w:eastAsia="es-ES"/>
+        </w:rPr>
+        <w:t xml:space="preserve"> </w:t>
+      </w:r>
+      <w:r>
+        <w:rPr>
+          <w:i/>
+          <w:iCs/>
+          <w:lang w:eastAsia="es-ES"/>
+        </w:rPr>
+        <w:t>df_ue_t1</w:t>
+      </w:r>
+      <w:r>
+        <w:rPr>
+          <w:lang w:eastAsia="es-ES"/>
+        </w:rPr>
+        <w:t xml:space="preserve"> </w:t>
+      </w:r>
+      <w:r>
+        <w:rPr>
+          <w:lang w:eastAsia="es-ES"/>
+        </w:rPr>
+        <w:t xml:space="preserve">por </w:t>
+      </w:r>
+      <w:r>
+        <w:rPr>
+          <w:lang w:eastAsia="es-ES"/>
+        </w:rPr>
+        <w:t xml:space="preserve">los valores de la lista y se renombró como </w:t>
+      </w:r>
+      <w:r>
+        <w:rPr>
+          <w:i/>
+          <w:iCs/>
+          <w:lang w:eastAsia="es-ES"/>
+        </w:rPr>
+        <w:t>df_ue_t</w:t>
+      </w:r>
+      <w:r>
+        <w:rPr>
+          <w:i/>
+          <w:iCs/>
+          <w:lang w:eastAsia="es-ES"/>
+        </w:rPr>
+        <w:t>2.</w:t>
+      </w:r>
+      <w:r>
+        <w:rPr>
+          <w:i/>
+          <w:iCs/>
+          <w:lang w:eastAsia="es-ES"/>
+        </w:rPr>
+        <w:t xml:space="preserve"> </w:t>
+      </w:r>
+      <w:r>
+        <w:rPr>
+          <w:lang w:eastAsia="es-ES"/>
+        </w:rPr>
+        <w:t>Algunos de los valores</w:t>
+      </w:r>
+      <w:r>
+        <w:rPr>
+          <w:lang w:eastAsia="es-ES"/>
+        </w:rPr>
+        <w:t>, como los nombres en árabe, no pudieron ser traducidos</w:t>
+      </w:r>
+      <w:r>
+        <w:rPr>
+          <w:lang w:eastAsia="es-ES"/>
+        </w:rPr>
+        <w:t>. No obstante, el resultado general de la traducción es buen</w:t>
+      </w:r>
+      <w:r>
+        <w:rPr>
+          <w:lang w:eastAsia="es-ES"/>
+        </w:rPr>
+        <w:t>o.</w:t>
+      </w:r>
     </w:p>
     <w:p>
       <w:pPr>
@@ -11983,13 +12560,6 @@
           <w:lang w:eastAsia="es-ES"/>
         </w:rPr>
       </w:pPr>
-      <w:r>
-        <w:rPr>
-          <w:highlight w:val="yellow"/>
-          <w:lang w:eastAsia="es-ES"/>
-        </w:rPr>
-        <w:t>-COMENTAR TRADUCTOR QUE AL FINAL NO SE HA USADO</w:t>
-      </w:r>
     </w:p>
     <w:p>
       <w:pPr>
@@ -12709,7 +13279,7 @@
         <w:pStyle w:val="Sinespaciado"/>
         <w:jc w:val="both"/>
       </w:pPr>
-      <w:hyperlink r:id="rId21" w:history="1">
+      <w:hyperlink r:id="rId22" w:history="1">
         <w:r>
           <w:rPr>
             <w:rStyle w:val="Hipervnculo"/>
@@ -12856,6 +13426,7 @@
           <w:docPartUnique/>
         </w:docPartObj>
       </w:sdtPr>
+      <w:sdtEndPr/>
       <w:sdtContent>
         <w:p>
           <w:pPr>
@@ -12873,6 +13444,7 @@
             <w:id w:val="111145805"/>
             <w:bibliography/>
           </w:sdtPr>
+          <w:sdtEndPr/>
           <w:sdtContent>
             <w:p>
               <w:pPr>
@@ -12881,6 +13453,11 @@
               </w:pPr>
             </w:p>
             <w:p>
+              <w:pPr>
+                <w:rPr>
+                  <w:lang w:val="en-US"/>
+                </w:rPr>
+              </w:pPr>
               <w:r>
                 <w:t xml:space="preserve">[1] </w:t>
               </w:r>
@@ -12888,96 +13465,139 @@
                 <w:t>"¿Qué son las sanciones internacionales?"</w:t>
               </w:r>
               <w:r>
-                <w:t xml:space="preserve"> [Online]. Available: </w:t>
+                <w:t xml:space="preserve"> </w:t>
               </w:r>
               <w:r>
-                <w:t>https://elordenmundial.com/que-son-sanciones-internacionales/</w:t>
-              </w:r>
-              <w:r>
-                <w:t xml:space="preserve"> [Accessed: 2022]</w:t>
+                <w:rPr>
+                  <w:lang w:val="en-US"/>
+                </w:rPr>
+                <w:t>[Online]. Available: https://elordenmundial.com/que-son-sanciones-internacionales/ [Accessed: 2022]</w:t>
               </w:r>
             </w:p>
             <w:p>
+              <w:pPr>
+                <w:rPr>
+                  <w:lang w:val="en-US"/>
+                </w:rPr>
+              </w:pPr>
               <w:r>
+                <w:rPr>
+                  <w:lang w:val="en-US"/>
+                </w:rPr>
                 <w:t>[2]</w:t>
               </w:r>
               <w:r>
                 <w:rPr>
                   <w:i/>
                   <w:iCs/>
+                  <w:lang w:val="en-US"/>
                 </w:rPr>
                 <w:t xml:space="preserve"> </w:t>
               </w:r>
               <w:r>
-                <w:t>"</w:t>
-              </w:r>
-              <w:r>
-                <w:t>Reporting de Sancionados</w:t>
-              </w:r>
-              <w:r>
-                <w:t>"</w:t>
+                <w:rPr>
+                  <w:lang w:val="en-US"/>
+                </w:rPr>
+                <w:t>"Reporting de Sancionados"</w:t>
               </w:r>
               <w:r>
                 <w:rPr>
                   <w:i/>
                   <w:iCs/>
+                  <w:lang w:val="en-US"/>
                 </w:rPr>
                 <w:t xml:space="preserve"> </w:t>
               </w:r>
               <w:r>
+                <w:rPr>
+                  <w:lang w:val="en-US"/>
+                </w:rPr>
                 <w:t xml:space="preserve">[Online]. Available: </w:t>
               </w:r>
               <w:r>
+                <w:rPr>
+                  <w:lang w:val="en-US"/>
+                </w:rPr>
                 <w:t>https://www.sas.com/content/dam/SAS/es_es/doc/other1/sas-consulting-web.pdf</w:t>
               </w:r>
               <w:r>
+                <w:rPr>
+                  <w:lang w:val="en-US"/>
+                </w:rPr>
                 <w:t xml:space="preserve"> [Accessed: 2022]</w:t>
               </w:r>
             </w:p>
             <w:p>
+              <w:pPr>
+                <w:rPr>
+                  <w:lang w:val="en-US"/>
+                </w:rPr>
+              </w:pPr>
               <w:r>
+                <w:rPr>
+                  <w:lang w:val="en-US"/>
+                </w:rPr>
                 <w:t>[3]</w:t>
               </w:r>
               <w:r>
                 <w:rPr>
                   <w:i/>
                   <w:iCs/>
+                  <w:lang w:val="en-US"/>
                 </w:rPr>
                 <w:t xml:space="preserve"> </w:t>
               </w:r>
               <w:r>
-                <w:t>"</w:t>
+                <w:rPr>
+                  <w:lang w:val="en-US"/>
+                </w:rPr>
+                <w:t>"Overwrite existing file</w:t>
               </w:r>
               <w:r>
-                <w:t>Overwrite existing file</w:t>
-              </w:r>
-              <w:r>
+                <w:rPr>
+                  <w:lang w:val="en-US"/>
+                </w:rPr>
                 <w:t>s</w:t>
               </w:r>
               <w:r>
-                <w:t xml:space="preserve"> with Python's wget?</w:t>
-              </w:r>
-              <w:r>
-                <w:t>"</w:t>
+                <w:rPr>
+                  <w:lang w:val="en-US"/>
+                </w:rPr>
+                <w:t xml:space="preserve"> with Python's wget?"</w:t>
               </w:r>
               <w:r>
                 <w:rPr>
                   <w:i/>
                   <w:iCs/>
+                  <w:lang w:val="en-US"/>
                 </w:rPr>
                 <w:t xml:space="preserve"> </w:t>
               </w:r>
               <w:r>
+                <w:rPr>
+                  <w:lang w:val="en-US"/>
+                </w:rPr>
                 <w:t xml:space="preserve">[Online]. Available: </w:t>
               </w:r>
               <w:r>
+                <w:rPr>
+                  <w:lang w:val="en-US"/>
+                </w:rPr>
                 <w:t>https://stackoverflow.com/questions/63226700/overwrite-existing-files-with-pythons-wget</w:t>
               </w:r>
               <w:r>
+                <w:rPr>
+                  <w:lang w:val="en-US"/>
+                </w:rPr>
                 <w:t xml:space="preserve"> [Accessed: 2022]</w:t>
               </w:r>
             </w:p>
             <w:p>
+              <w:pPr>
+                <w:rPr>
+                  <w:lang w:val="en-US"/>
+                </w:rPr>
+              </w:pPr>
               <w:r>
                 <w:t>[4]</w:t>
               </w:r>
@@ -13005,16 +13625,30 @@
                 <w:t xml:space="preserve"> </w:t>
               </w:r>
               <w:r>
+                <w:rPr>
+                  <w:lang w:val="en-US"/>
+                </w:rPr>
                 <w:t xml:space="preserve">[Online]. Available: </w:t>
               </w:r>
               <w:r>
+                <w:rPr>
+                  <w:lang w:val="en-US"/>
+                </w:rPr>
                 <w:t>https://es.stackoverflow.com/questions/120084/c%C3%B3mo-descargar-un-archivo-csv-desde-internet-con-python-3</w:t>
               </w:r>
               <w:r>
+                <w:rPr>
+                  <w:lang w:val="en-US"/>
+                </w:rPr>
                 <w:t xml:space="preserve"> [Accessed: 2022]</w:t>
               </w:r>
             </w:p>
             <w:p>
+              <w:pPr>
+                <w:rPr>
+                  <w:lang w:val="en-US"/>
+                </w:rPr>
+              </w:pPr>
               <w:r>
                 <w:lastRenderedPageBreak/>
                 <w:t>[5]</w:t>
@@ -13043,25 +13677,56 @@
                 <w:t xml:space="preserve"> </w:t>
               </w:r>
               <w:r>
-                <w:t xml:space="preserve">[Online]. Available: </w:t>
+                <w:t xml:space="preserve">[Online]. </w:t>
               </w:r>
               <w:r>
+                <w:rPr>
+                  <w:lang w:val="en-US"/>
+                </w:rPr>
+                <w:t xml:space="preserve">Available: </w:t>
+              </w:r>
+              <w:r>
+                <w:rPr>
+                  <w:lang w:val="en-US"/>
+                </w:rPr>
                 <w:t>https://docs.python.org/es/3/library/re.html</w:t>
               </w:r>
               <w:r>
+                <w:rPr>
+                  <w:lang w:val="en-US"/>
+                </w:rPr>
                 <w:t xml:space="preserve"> [Accessed: 2022]</w:t>
               </w:r>
             </w:p>
-            <w:p/>
-            <w:p/>
+            <w:p>
+              <w:pPr>
+                <w:rPr>
+                  <w:lang w:val="en-US"/>
+                </w:rPr>
+              </w:pPr>
+            </w:p>
+            <w:p>
+              <w:pPr>
+                <w:rPr>
+                  <w:lang w:val="en-US"/>
+                </w:rPr>
+              </w:pPr>
+            </w:p>
             <w:p>
               <w:pPr>
                 <w:rPr>
                   <w:rFonts w:cstheme="minorHAnsi"/>
+                  <w:lang w:val="en-US"/>
                 </w:rPr>
               </w:pPr>
             </w:p>
-            <w:p/>
+            <w:p>
+              <w:pPr>
+                <w:rPr>
+                  <w:lang w:val="en-US"/>
+                </w:rPr>
+              </w:pPr>
+            </w:p>
             <w:p/>
           </w:sdtContent>
         </w:sdt>
@@ -13101,8 +13766,8 @@
       </w:pPr>
     </w:p>
     <w:sectPr>
-      <w:headerReference w:type="default" r:id="rId22"/>
-      <w:footerReference w:type="default" r:id="rId23"/>
+      <w:headerReference w:type="default" r:id="rId23"/>
+      <w:footerReference w:type="default" r:id="rId24"/>
       <w:pgSz w:w="11906" w:h="16838"/>
       <w:pgMar w:top="1276" w:right="1701" w:bottom="1417" w:left="1701" w:header="284" w:footer="368" w:gutter="0"/>
       <w:cols w:space="708"/>
@@ -13113,7 +13778,7 @@
 </file>
 
 <file path=word/endnotes.xml><?xml version="1.0" encoding="utf-8"?>
-<w:endnotes xmlns:wpc="http://schemas.microsoft.com/office/word/2010/wordprocessingCanvas" xmlns:cx="http://schemas.microsoft.com/office/drawing/2014/chartex" xmlns:cx1="http://schemas.microsoft.com/office/drawing/2015/9/8/chartex" xmlns:cx2="http://schemas.microsoft.com/office/drawing/2015/10/21/chartex" xmlns:cx3="http://schemas.microsoft.com/office/drawing/2016/5/9/chartex" xmlns:cx4="http://schemas.microsoft.com/office/drawing/2016/5/10/chartex" xmlns:cx5="http://schemas.microsoft.com/office/drawing/2016/5/11/chartex" xmlns:cx6="http://schemas.microsoft.com/office/drawing/2016/5/12/chartex" xmlns:cx7="http://schemas.microsoft.com/office/drawing/2016/5/13/chartex" xmlns:cx8="http://schemas.microsoft.com/office/drawing/2016/5/14/chartex" xmlns:mc="http://schemas.openxmlformats.org/markup-compatibility/2006" xmlns:aink="http://schemas.microsoft.com/office/drawing/2016/ink" xmlns:am3d="http://schemas.microsoft.com/office/drawing/2017/model3d" xmlns:o="urn:schemas-microsoft-com:office:office" xmlns:oel="http://schemas.microsoft.com/office/2019/extlst" xmlns:r="http://schemas.openxmlformats.org/officeDocument/2006/relationships" xmlns:m="http://schemas.openxmlformats.org/officeDocument/2006/math" xmlns:v="urn:schemas-microsoft-com:vml" xmlns:wp14="http://schemas.microsoft.com/office/word/2010/wordprocessingDrawing" xmlns:wp="http://schemas.openxmlformats.org/drawingml/2006/wordprocessingDrawing" xmlns:w10="urn:schemas-microsoft-com:office:word" xmlns:w="http://schemas.openxmlformats.org/wordprocessingml/2006/main" xmlns:w14="http://schemas.microsoft.com/office/word/2010/wordml" xmlns:w15="http://schemas.microsoft.com/office/word/2012/wordml" xmlns:w16cex="http://schemas.microsoft.com/office/word/2018/wordml/cex" xmlns:w16cid="http://schemas.microsoft.com/office/word/2016/wordml/cid" xmlns:w16="http://schemas.microsoft.com/office/word/2018/wordml" xmlns:w16sdtdh="http://schemas.microsoft.com/office/word/2020/wordml/sdtdatahash" xmlns:w16se="http://schemas.microsoft.com/office/word/2015/wordml/symex" xmlns:wpg="http://schemas.microsoft.com/office/word/2010/wordprocessingGroup" xmlns:wpi="http://schemas.microsoft.com/office/word/2010/wordprocessingInk" xmlns:wne="http://schemas.microsoft.com/office/word/2006/wordml" xmlns:wps="http://schemas.microsoft.com/office/word/2010/wordprocessingShape" mc:Ignorable="w14 w15 w16se w16cid w16 w16cex w16sdtdh wp14">
+<w:endnotes xmlns:wpc="http://schemas.microsoft.com/office/word/2010/wordprocessingCanvas" xmlns:cx="http://schemas.microsoft.com/office/drawing/2014/chartex" xmlns:cx1="http://schemas.microsoft.com/office/drawing/2015/9/8/chartex" xmlns:cx2="http://schemas.microsoft.com/office/drawing/2015/10/21/chartex" xmlns:cx3="http://schemas.microsoft.com/office/drawing/2016/5/9/chartex" xmlns:cx4="http://schemas.microsoft.com/office/drawing/2016/5/10/chartex" xmlns:cx5="http://schemas.microsoft.com/office/drawing/2016/5/11/chartex" xmlns:cx6="http://schemas.microsoft.com/office/drawing/2016/5/12/chartex" xmlns:cx7="http://schemas.microsoft.com/office/drawing/2016/5/13/chartex" xmlns:cx8="http://schemas.microsoft.com/office/drawing/2016/5/14/chartex" xmlns:mc="http://schemas.openxmlformats.org/markup-compatibility/2006" xmlns:aink="http://schemas.microsoft.com/office/drawing/2016/ink" xmlns:am3d="http://schemas.microsoft.com/office/drawing/2017/model3d" xmlns:o="urn:schemas-microsoft-com:office:office" xmlns:r="http://schemas.openxmlformats.org/officeDocument/2006/relationships" xmlns:m="http://schemas.openxmlformats.org/officeDocument/2006/math" xmlns:v="urn:schemas-microsoft-com:vml" xmlns:wp14="http://schemas.microsoft.com/office/word/2010/wordprocessingDrawing" xmlns:wp="http://schemas.openxmlformats.org/drawingml/2006/wordprocessingDrawing" xmlns:w10="urn:schemas-microsoft-com:office:word" xmlns:w="http://schemas.openxmlformats.org/wordprocessingml/2006/main" xmlns:w14="http://schemas.microsoft.com/office/word/2010/wordml" xmlns:w15="http://schemas.microsoft.com/office/word/2012/wordml" xmlns:w16cex="http://schemas.microsoft.com/office/word/2018/wordml/cex" xmlns:w16cid="http://schemas.microsoft.com/office/word/2016/wordml/cid" xmlns:w16="http://schemas.microsoft.com/office/word/2018/wordml" xmlns:w16sdtdh="http://schemas.microsoft.com/office/word/2020/wordml/sdtdatahash" xmlns:w16se="http://schemas.microsoft.com/office/word/2015/wordml/symex" xmlns:wpg="http://schemas.microsoft.com/office/word/2010/wordprocessingGroup" xmlns:wpi="http://schemas.microsoft.com/office/word/2010/wordprocessingInk" xmlns:wne="http://schemas.microsoft.com/office/word/2006/wordml" xmlns:wps="http://schemas.microsoft.com/office/word/2010/wordprocessingShape" mc:Ignorable="w14 w15 w16se w16cid w16 w16cex w16sdtdh wp14">
   <w:endnote w:type="separator" w:id="-1">
     <w:p>
       <w:pPr>
@@ -13138,7 +13803,7 @@
 </file>
 
 <file path=word/footer1.xml><?xml version="1.0" encoding="utf-8"?>
-<w:ftr xmlns:wpc="http://schemas.microsoft.com/office/word/2010/wordprocessingCanvas" xmlns:cx="http://schemas.microsoft.com/office/drawing/2014/chartex" xmlns:cx1="http://schemas.microsoft.com/office/drawing/2015/9/8/chartex" xmlns:cx2="http://schemas.microsoft.com/office/drawing/2015/10/21/chartex" xmlns:cx3="http://schemas.microsoft.com/office/drawing/2016/5/9/chartex" xmlns:cx4="http://schemas.microsoft.com/office/drawing/2016/5/10/chartex" xmlns:cx5="http://schemas.microsoft.com/office/drawing/2016/5/11/chartex" xmlns:cx6="http://schemas.microsoft.com/office/drawing/2016/5/12/chartex" xmlns:cx7="http://schemas.microsoft.com/office/drawing/2016/5/13/chartex" xmlns:cx8="http://schemas.microsoft.com/office/drawing/2016/5/14/chartex" xmlns:mc="http://schemas.openxmlformats.org/markup-compatibility/2006" xmlns:aink="http://schemas.microsoft.com/office/drawing/2016/ink" xmlns:am3d="http://schemas.microsoft.com/office/drawing/2017/model3d" xmlns:o="urn:schemas-microsoft-com:office:office" xmlns:oel="http://schemas.microsoft.com/office/2019/extlst" xmlns:r="http://schemas.openxmlformats.org/officeDocument/2006/relationships" xmlns:m="http://schemas.openxmlformats.org/officeDocument/2006/math" xmlns:v="urn:schemas-microsoft-com:vml" xmlns:wp14="http://schemas.microsoft.com/office/word/2010/wordprocessingDrawing" xmlns:wp="http://schemas.openxmlformats.org/drawingml/2006/wordprocessingDrawing" xmlns:w10="urn:schemas-microsoft-com:office:word" xmlns:w="http://schemas.openxmlformats.org/wordprocessingml/2006/main" xmlns:w14="http://schemas.microsoft.com/office/word/2010/wordml" xmlns:w15="http://schemas.microsoft.com/office/word/2012/wordml" xmlns:w16cex="http://schemas.microsoft.com/office/word/2018/wordml/cex" xmlns:w16cid="http://schemas.microsoft.com/office/word/2016/wordml/cid" xmlns:w16="http://schemas.microsoft.com/office/word/2018/wordml" xmlns:w16sdtdh="http://schemas.microsoft.com/office/word/2020/wordml/sdtdatahash" xmlns:w16se="http://schemas.microsoft.com/office/word/2015/wordml/symex" xmlns:wpg="http://schemas.microsoft.com/office/word/2010/wordprocessingGroup" xmlns:wpi="http://schemas.microsoft.com/office/word/2010/wordprocessingInk" xmlns:wne="http://schemas.microsoft.com/office/word/2006/wordml" xmlns:wps="http://schemas.microsoft.com/office/word/2010/wordprocessingShape" mc:Ignorable="w14 w15 w16se w16cid w16 w16cex w16sdtdh wp14">
+<w:ftr xmlns:wpc="http://schemas.microsoft.com/office/word/2010/wordprocessingCanvas" xmlns:cx="http://schemas.microsoft.com/office/drawing/2014/chartex" xmlns:cx1="http://schemas.microsoft.com/office/drawing/2015/9/8/chartex" xmlns:cx2="http://schemas.microsoft.com/office/drawing/2015/10/21/chartex" xmlns:cx3="http://schemas.microsoft.com/office/drawing/2016/5/9/chartex" xmlns:cx4="http://schemas.microsoft.com/office/drawing/2016/5/10/chartex" xmlns:cx5="http://schemas.microsoft.com/office/drawing/2016/5/11/chartex" xmlns:cx6="http://schemas.microsoft.com/office/drawing/2016/5/12/chartex" xmlns:cx7="http://schemas.microsoft.com/office/drawing/2016/5/13/chartex" xmlns:cx8="http://schemas.microsoft.com/office/drawing/2016/5/14/chartex" xmlns:mc="http://schemas.openxmlformats.org/markup-compatibility/2006" xmlns:aink="http://schemas.microsoft.com/office/drawing/2016/ink" xmlns:am3d="http://schemas.microsoft.com/office/drawing/2017/model3d" xmlns:o="urn:schemas-microsoft-com:office:office" xmlns:r="http://schemas.openxmlformats.org/officeDocument/2006/relationships" xmlns:m="http://schemas.openxmlformats.org/officeDocument/2006/math" xmlns:v="urn:schemas-microsoft-com:vml" xmlns:wp14="http://schemas.microsoft.com/office/word/2010/wordprocessingDrawing" xmlns:wp="http://schemas.openxmlformats.org/drawingml/2006/wordprocessingDrawing" xmlns:w10="urn:schemas-microsoft-com:office:word" xmlns:w="http://schemas.openxmlformats.org/wordprocessingml/2006/main" xmlns:w14="http://schemas.microsoft.com/office/word/2010/wordml" xmlns:w15="http://schemas.microsoft.com/office/word/2012/wordml" xmlns:w16cex="http://schemas.microsoft.com/office/word/2018/wordml/cex" xmlns:w16cid="http://schemas.microsoft.com/office/word/2016/wordml/cid" xmlns:w16="http://schemas.microsoft.com/office/word/2018/wordml" xmlns:w16sdtdh="http://schemas.microsoft.com/office/word/2020/wordml/sdtdatahash" xmlns:w16se="http://schemas.microsoft.com/office/word/2015/wordml/symex" xmlns:wpg="http://schemas.microsoft.com/office/word/2010/wordprocessingGroup" xmlns:wpi="http://schemas.microsoft.com/office/word/2010/wordprocessingInk" xmlns:wne="http://schemas.microsoft.com/office/word/2006/wordml" xmlns:wps="http://schemas.microsoft.com/office/word/2010/wordprocessingShape" mc:Ignorable="w14 w15 w16se w16cid w16 w16cex w16sdtdh wp14">
   <w:sdt>
     <w:sdtPr>
       <w:id w:val="99694939"/>
@@ -13147,6 +13812,7 @@
         <w:docPartUnique/>
       </w:docPartObj>
     </w:sdtPr>
+    <w:sdtEndPr/>
     <w:sdtContent>
       <w:p>
         <w:pPr>
@@ -13183,7 +13849,7 @@
 </file>
 
 <file path=word/footer2.xml><?xml version="1.0" encoding="utf-8"?>
-<w:ftr xmlns:wpc="http://schemas.microsoft.com/office/word/2010/wordprocessingCanvas" xmlns:cx="http://schemas.microsoft.com/office/drawing/2014/chartex" xmlns:cx1="http://schemas.microsoft.com/office/drawing/2015/9/8/chartex" xmlns:cx2="http://schemas.microsoft.com/office/drawing/2015/10/21/chartex" xmlns:cx3="http://schemas.microsoft.com/office/drawing/2016/5/9/chartex" xmlns:cx4="http://schemas.microsoft.com/office/drawing/2016/5/10/chartex" xmlns:cx5="http://schemas.microsoft.com/office/drawing/2016/5/11/chartex" xmlns:cx6="http://schemas.microsoft.com/office/drawing/2016/5/12/chartex" xmlns:cx7="http://schemas.microsoft.com/office/drawing/2016/5/13/chartex" xmlns:cx8="http://schemas.microsoft.com/office/drawing/2016/5/14/chartex" xmlns:mc="http://schemas.openxmlformats.org/markup-compatibility/2006" xmlns:aink="http://schemas.microsoft.com/office/drawing/2016/ink" xmlns:am3d="http://schemas.microsoft.com/office/drawing/2017/model3d" xmlns:o="urn:schemas-microsoft-com:office:office" xmlns:oel="http://schemas.microsoft.com/office/2019/extlst" xmlns:r="http://schemas.openxmlformats.org/officeDocument/2006/relationships" xmlns:m="http://schemas.openxmlformats.org/officeDocument/2006/math" xmlns:v="urn:schemas-microsoft-com:vml" xmlns:wp14="http://schemas.microsoft.com/office/word/2010/wordprocessingDrawing" xmlns:wp="http://schemas.openxmlformats.org/drawingml/2006/wordprocessingDrawing" xmlns:w10="urn:schemas-microsoft-com:office:word" xmlns:w="http://schemas.openxmlformats.org/wordprocessingml/2006/main" xmlns:w14="http://schemas.microsoft.com/office/word/2010/wordml" xmlns:w15="http://schemas.microsoft.com/office/word/2012/wordml" xmlns:w16cex="http://schemas.microsoft.com/office/word/2018/wordml/cex" xmlns:w16cid="http://schemas.microsoft.com/office/word/2016/wordml/cid" xmlns:w16="http://schemas.microsoft.com/office/word/2018/wordml" xmlns:w16sdtdh="http://schemas.microsoft.com/office/word/2020/wordml/sdtdatahash" xmlns:w16se="http://schemas.microsoft.com/office/word/2015/wordml/symex" xmlns:wpg="http://schemas.microsoft.com/office/word/2010/wordprocessingGroup" xmlns:wpi="http://schemas.microsoft.com/office/word/2010/wordprocessingInk" xmlns:wne="http://schemas.microsoft.com/office/word/2006/wordml" xmlns:wps="http://schemas.microsoft.com/office/word/2010/wordprocessingShape" mc:Ignorable="w14 w15 w16se w16cid w16 w16cex w16sdtdh wp14">
+<w:ftr xmlns:wpc="http://schemas.microsoft.com/office/word/2010/wordprocessingCanvas" xmlns:cx="http://schemas.microsoft.com/office/drawing/2014/chartex" xmlns:cx1="http://schemas.microsoft.com/office/drawing/2015/9/8/chartex" xmlns:cx2="http://schemas.microsoft.com/office/drawing/2015/10/21/chartex" xmlns:cx3="http://schemas.microsoft.com/office/drawing/2016/5/9/chartex" xmlns:cx4="http://schemas.microsoft.com/office/drawing/2016/5/10/chartex" xmlns:cx5="http://schemas.microsoft.com/office/drawing/2016/5/11/chartex" xmlns:cx6="http://schemas.microsoft.com/office/drawing/2016/5/12/chartex" xmlns:cx7="http://schemas.microsoft.com/office/drawing/2016/5/13/chartex" xmlns:cx8="http://schemas.microsoft.com/office/drawing/2016/5/14/chartex" xmlns:mc="http://schemas.openxmlformats.org/markup-compatibility/2006" xmlns:aink="http://schemas.microsoft.com/office/drawing/2016/ink" xmlns:am3d="http://schemas.microsoft.com/office/drawing/2017/model3d" xmlns:o="urn:schemas-microsoft-com:office:office" xmlns:r="http://schemas.openxmlformats.org/officeDocument/2006/relationships" xmlns:m="http://schemas.openxmlformats.org/officeDocument/2006/math" xmlns:v="urn:schemas-microsoft-com:vml" xmlns:wp14="http://schemas.microsoft.com/office/word/2010/wordprocessingDrawing" xmlns:wp="http://schemas.openxmlformats.org/drawingml/2006/wordprocessingDrawing" xmlns:w10="urn:schemas-microsoft-com:office:word" xmlns:w="http://schemas.openxmlformats.org/wordprocessingml/2006/main" xmlns:w14="http://schemas.microsoft.com/office/word/2010/wordml" xmlns:w15="http://schemas.microsoft.com/office/word/2012/wordml" xmlns:w16cex="http://schemas.microsoft.com/office/word/2018/wordml/cex" xmlns:w16cid="http://schemas.microsoft.com/office/word/2016/wordml/cid" xmlns:w16="http://schemas.microsoft.com/office/word/2018/wordml" xmlns:w16sdtdh="http://schemas.microsoft.com/office/word/2020/wordml/sdtdatahash" xmlns:w16se="http://schemas.microsoft.com/office/word/2015/wordml/symex" xmlns:wpg="http://schemas.microsoft.com/office/word/2010/wordprocessingGroup" xmlns:wpi="http://schemas.microsoft.com/office/word/2010/wordprocessingInk" xmlns:wne="http://schemas.microsoft.com/office/word/2006/wordml" xmlns:wps="http://schemas.microsoft.com/office/word/2010/wordprocessingShape" mc:Ignorable="w14 w15 w16se w16cid w16 w16cex w16sdtdh wp14">
   <w:sdt>
     <w:sdtPr>
       <w:id w:val="-2000957396"/>
@@ -13192,6 +13858,7 @@
         <w:docPartUnique/>
       </w:docPartObj>
     </w:sdtPr>
+    <w:sdtEndPr/>
     <w:sdtContent>
       <w:p>
         <w:pPr>
@@ -13225,7 +13892,7 @@
 </file>
 
 <file path=word/footnotes.xml><?xml version="1.0" encoding="utf-8"?>
-<w:footnotes xmlns:wpc="http://schemas.microsoft.com/office/word/2010/wordprocessingCanvas" xmlns:cx="http://schemas.microsoft.com/office/drawing/2014/chartex" xmlns:cx1="http://schemas.microsoft.com/office/drawing/2015/9/8/chartex" xmlns:cx2="http://schemas.microsoft.com/office/drawing/2015/10/21/chartex" xmlns:cx3="http://schemas.microsoft.com/office/drawing/2016/5/9/chartex" xmlns:cx4="http://schemas.microsoft.com/office/drawing/2016/5/10/chartex" xmlns:cx5="http://schemas.microsoft.com/office/drawing/2016/5/11/chartex" xmlns:cx6="http://schemas.microsoft.com/office/drawing/2016/5/12/chartex" xmlns:cx7="http://schemas.microsoft.com/office/drawing/2016/5/13/chartex" xmlns:cx8="http://schemas.microsoft.com/office/drawing/2016/5/14/chartex" xmlns:mc="http://schemas.openxmlformats.org/markup-compatibility/2006" xmlns:aink="http://schemas.microsoft.com/office/drawing/2016/ink" xmlns:am3d="http://schemas.microsoft.com/office/drawing/2017/model3d" xmlns:o="urn:schemas-microsoft-com:office:office" xmlns:oel="http://schemas.microsoft.com/office/2019/extlst" xmlns:r="http://schemas.openxmlformats.org/officeDocument/2006/relationships" xmlns:m="http://schemas.openxmlformats.org/officeDocument/2006/math" xmlns:v="urn:schemas-microsoft-com:vml" xmlns:wp14="http://schemas.microsoft.com/office/word/2010/wordprocessingDrawing" xmlns:wp="http://schemas.openxmlformats.org/drawingml/2006/wordprocessingDrawing" xmlns:w10="urn:schemas-microsoft-com:office:word" xmlns:w="http://schemas.openxmlformats.org/wordprocessingml/2006/main" xmlns:w14="http://schemas.microsoft.com/office/word/2010/wordml" xmlns:w15="http://schemas.microsoft.com/office/word/2012/wordml" xmlns:w16cex="http://schemas.microsoft.com/office/word/2018/wordml/cex" xmlns:w16cid="http://schemas.microsoft.com/office/word/2016/wordml/cid" xmlns:w16="http://schemas.microsoft.com/office/word/2018/wordml" xmlns:w16sdtdh="http://schemas.microsoft.com/office/word/2020/wordml/sdtdatahash" xmlns:w16se="http://schemas.microsoft.com/office/word/2015/wordml/symex" xmlns:wpg="http://schemas.microsoft.com/office/word/2010/wordprocessingGroup" xmlns:wpi="http://schemas.microsoft.com/office/word/2010/wordprocessingInk" xmlns:wne="http://schemas.microsoft.com/office/word/2006/wordml" xmlns:wps="http://schemas.microsoft.com/office/word/2010/wordprocessingShape" mc:Ignorable="w14 w15 w16se w16cid w16 w16cex w16sdtdh wp14">
+<w:footnotes xmlns:wpc="http://schemas.microsoft.com/office/word/2010/wordprocessingCanvas" xmlns:cx="http://schemas.microsoft.com/office/drawing/2014/chartex" xmlns:cx1="http://schemas.microsoft.com/office/drawing/2015/9/8/chartex" xmlns:cx2="http://schemas.microsoft.com/office/drawing/2015/10/21/chartex" xmlns:cx3="http://schemas.microsoft.com/office/drawing/2016/5/9/chartex" xmlns:cx4="http://schemas.microsoft.com/office/drawing/2016/5/10/chartex" xmlns:cx5="http://schemas.microsoft.com/office/drawing/2016/5/11/chartex" xmlns:cx6="http://schemas.microsoft.com/office/drawing/2016/5/12/chartex" xmlns:cx7="http://schemas.microsoft.com/office/drawing/2016/5/13/chartex" xmlns:cx8="http://schemas.microsoft.com/office/drawing/2016/5/14/chartex" xmlns:mc="http://schemas.openxmlformats.org/markup-compatibility/2006" xmlns:aink="http://schemas.microsoft.com/office/drawing/2016/ink" xmlns:am3d="http://schemas.microsoft.com/office/drawing/2017/model3d" xmlns:o="urn:schemas-microsoft-com:office:office" xmlns:r="http://schemas.openxmlformats.org/officeDocument/2006/relationships" xmlns:m="http://schemas.openxmlformats.org/officeDocument/2006/math" xmlns:v="urn:schemas-microsoft-com:vml" xmlns:wp14="http://schemas.microsoft.com/office/word/2010/wordprocessingDrawing" xmlns:wp="http://schemas.openxmlformats.org/drawingml/2006/wordprocessingDrawing" xmlns:w10="urn:schemas-microsoft-com:office:word" xmlns:w="http://schemas.openxmlformats.org/wordprocessingml/2006/main" xmlns:w14="http://schemas.microsoft.com/office/word/2010/wordml" xmlns:w15="http://schemas.microsoft.com/office/word/2012/wordml" xmlns:w16cex="http://schemas.microsoft.com/office/word/2018/wordml/cex" xmlns:w16cid="http://schemas.microsoft.com/office/word/2016/wordml/cid" xmlns:w16="http://schemas.microsoft.com/office/word/2018/wordml" xmlns:w16sdtdh="http://schemas.microsoft.com/office/word/2020/wordml/sdtdatahash" xmlns:w16se="http://schemas.microsoft.com/office/word/2015/wordml/symex" xmlns:wpg="http://schemas.microsoft.com/office/word/2010/wordprocessingGroup" xmlns:wpi="http://schemas.microsoft.com/office/word/2010/wordprocessingInk" xmlns:wne="http://schemas.microsoft.com/office/word/2006/wordml" xmlns:wps="http://schemas.microsoft.com/office/word/2010/wordprocessingShape" mc:Ignorable="w14 w15 w16se w16cid w16 w16cex w16sdtdh wp14">
   <w:footnote w:type="separator" w:id="-1">
     <w:p>
       <w:pPr>
@@ -13250,7 +13917,7 @@
 </file>
 
 <file path=word/header1.xml><?xml version="1.0" encoding="utf-8"?>
-<w:hdr xmlns:wpc="http://schemas.microsoft.com/office/word/2010/wordprocessingCanvas" xmlns:cx="http://schemas.microsoft.com/office/drawing/2014/chartex" xmlns:cx1="http://schemas.microsoft.com/office/drawing/2015/9/8/chartex" xmlns:cx2="http://schemas.microsoft.com/office/drawing/2015/10/21/chartex" xmlns:cx3="http://schemas.microsoft.com/office/drawing/2016/5/9/chartex" xmlns:cx4="http://schemas.microsoft.com/office/drawing/2016/5/10/chartex" xmlns:cx5="http://schemas.microsoft.com/office/drawing/2016/5/11/chartex" xmlns:cx6="http://schemas.microsoft.com/office/drawing/2016/5/12/chartex" xmlns:cx7="http://schemas.microsoft.com/office/drawing/2016/5/13/chartex" xmlns:cx8="http://schemas.microsoft.com/office/drawing/2016/5/14/chartex" xmlns:mc="http://schemas.openxmlformats.org/markup-compatibility/2006" xmlns:aink="http://schemas.microsoft.com/office/drawing/2016/ink" xmlns:am3d="http://schemas.microsoft.com/office/drawing/2017/model3d" xmlns:o="urn:schemas-microsoft-com:office:office" xmlns:oel="http://schemas.microsoft.com/office/2019/extlst" xmlns:r="http://schemas.openxmlformats.org/officeDocument/2006/relationships" xmlns:m="http://schemas.openxmlformats.org/officeDocument/2006/math" xmlns:v="urn:schemas-microsoft-com:vml" xmlns:wp14="http://schemas.microsoft.com/office/word/2010/wordprocessingDrawing" xmlns:wp="http://schemas.openxmlformats.org/drawingml/2006/wordprocessingDrawing" xmlns:w10="urn:schemas-microsoft-com:office:word" xmlns:w="http://schemas.openxmlformats.org/wordprocessingml/2006/main" xmlns:w14="http://schemas.microsoft.com/office/word/2010/wordml" xmlns:w15="http://schemas.microsoft.com/office/word/2012/wordml" xmlns:w16cex="http://schemas.microsoft.com/office/word/2018/wordml/cex" xmlns:w16cid="http://schemas.microsoft.com/office/word/2016/wordml/cid" xmlns:w16="http://schemas.microsoft.com/office/word/2018/wordml" xmlns:w16sdtdh="http://schemas.microsoft.com/office/word/2020/wordml/sdtdatahash" xmlns:w16se="http://schemas.microsoft.com/office/word/2015/wordml/symex" xmlns:wpg="http://schemas.microsoft.com/office/word/2010/wordprocessingGroup" xmlns:wpi="http://schemas.microsoft.com/office/word/2010/wordprocessingInk" xmlns:wne="http://schemas.microsoft.com/office/word/2006/wordml" xmlns:wps="http://schemas.microsoft.com/office/word/2010/wordprocessingShape" mc:Ignorable="w14 w15 w16se w16cid w16 w16cex w16sdtdh wp14">
+<w:hdr xmlns:wpc="http://schemas.microsoft.com/office/word/2010/wordprocessingCanvas" xmlns:cx="http://schemas.microsoft.com/office/drawing/2014/chartex" xmlns:cx1="http://schemas.microsoft.com/office/drawing/2015/9/8/chartex" xmlns:cx2="http://schemas.microsoft.com/office/drawing/2015/10/21/chartex" xmlns:cx3="http://schemas.microsoft.com/office/drawing/2016/5/9/chartex" xmlns:cx4="http://schemas.microsoft.com/office/drawing/2016/5/10/chartex" xmlns:cx5="http://schemas.microsoft.com/office/drawing/2016/5/11/chartex" xmlns:cx6="http://schemas.microsoft.com/office/drawing/2016/5/12/chartex" xmlns:cx7="http://schemas.microsoft.com/office/drawing/2016/5/13/chartex" xmlns:cx8="http://schemas.microsoft.com/office/drawing/2016/5/14/chartex" xmlns:mc="http://schemas.openxmlformats.org/markup-compatibility/2006" xmlns:aink="http://schemas.microsoft.com/office/drawing/2016/ink" xmlns:am3d="http://schemas.microsoft.com/office/drawing/2017/model3d" xmlns:o="urn:schemas-microsoft-com:office:office" xmlns:r="http://schemas.openxmlformats.org/officeDocument/2006/relationships" xmlns:m="http://schemas.openxmlformats.org/officeDocument/2006/math" xmlns:v="urn:schemas-microsoft-com:vml" xmlns:wp14="http://schemas.microsoft.com/office/word/2010/wordprocessingDrawing" xmlns:wp="http://schemas.openxmlformats.org/drawingml/2006/wordprocessingDrawing" xmlns:w10="urn:schemas-microsoft-com:office:word" xmlns:w="http://schemas.openxmlformats.org/wordprocessingml/2006/main" xmlns:w14="http://schemas.microsoft.com/office/word/2010/wordml" xmlns:w15="http://schemas.microsoft.com/office/word/2012/wordml" xmlns:w16cex="http://schemas.microsoft.com/office/word/2018/wordml/cex" xmlns:w16cid="http://schemas.microsoft.com/office/word/2016/wordml/cid" xmlns:w16="http://schemas.microsoft.com/office/word/2018/wordml" xmlns:w16sdtdh="http://schemas.microsoft.com/office/word/2020/wordml/sdtdatahash" xmlns:w16se="http://schemas.microsoft.com/office/word/2015/wordml/symex" xmlns:wpg="http://schemas.microsoft.com/office/word/2010/wordprocessingGroup" xmlns:wpi="http://schemas.microsoft.com/office/word/2010/wordprocessingInk" xmlns:wne="http://schemas.microsoft.com/office/word/2006/wordml" xmlns:wps="http://schemas.microsoft.com/office/word/2010/wordprocessingShape" mc:Ignorable="w14 w15 w16se w16cid w16 w16cex w16sdtdh wp14">
   <w:p>
     <w:pPr>
       <w:pStyle w:val="Encabezado"/>
@@ -13397,7 +14064,7 @@
             </wp:anchor>
           </w:drawing>
         </mc:Choice>
-        <mc:Fallback>
+        <mc:Fallback xmlns:oel="http://schemas.microsoft.com/office/2019/extlst">
           <w:pict>
             <v:line w14:anchorId="37135928" id="4 Conector recto" o:spid="_x0000_s1026" style="position:absolute;z-index:251661312;visibility:visible;mso-wrap-style:square;mso-wrap-distance-left:9pt;mso-wrap-distance-top:0;mso-wrap-distance-right:9pt;mso-wrap-distance-bottom:0;mso-position-horizontal:absolute;mso-position-horizontal-relative:text;mso-position-vertical:absolute;mso-position-vertical-relative:text" from=".95pt,5.95pt" to="442.5pt,5.95pt" o:gfxdata="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" strokecolor="black [3040]"/>
           </w:pict>
@@ -13409,7 +14076,7 @@
 </file>
 
 <file path=word/header2.xml><?xml version="1.0" encoding="utf-8"?>
-<w:hdr xmlns:wpc="http://schemas.microsoft.com/office/word/2010/wordprocessingCanvas" xmlns:cx="http://schemas.microsoft.com/office/drawing/2014/chartex" xmlns:cx1="http://schemas.microsoft.com/office/drawing/2015/9/8/chartex" xmlns:cx2="http://schemas.microsoft.com/office/drawing/2015/10/21/chartex" xmlns:cx3="http://schemas.microsoft.com/office/drawing/2016/5/9/chartex" xmlns:cx4="http://schemas.microsoft.com/office/drawing/2016/5/10/chartex" xmlns:cx5="http://schemas.microsoft.com/office/drawing/2016/5/11/chartex" xmlns:cx6="http://schemas.microsoft.com/office/drawing/2016/5/12/chartex" xmlns:cx7="http://schemas.microsoft.com/office/drawing/2016/5/13/chartex" xmlns:cx8="http://schemas.microsoft.com/office/drawing/2016/5/14/chartex" xmlns:mc="http://schemas.openxmlformats.org/markup-compatibility/2006" xmlns:aink="http://schemas.microsoft.com/office/drawing/2016/ink" xmlns:am3d="http://schemas.microsoft.com/office/drawing/2017/model3d" xmlns:o="urn:schemas-microsoft-com:office:office" xmlns:oel="http://schemas.microsoft.com/office/2019/extlst" xmlns:r="http://schemas.openxmlformats.org/officeDocument/2006/relationships" xmlns:m="http://schemas.openxmlformats.org/officeDocument/2006/math" xmlns:v="urn:schemas-microsoft-com:vml" xmlns:wp14="http://schemas.microsoft.com/office/word/2010/wordprocessingDrawing" xmlns:wp="http://schemas.openxmlformats.org/drawingml/2006/wordprocessingDrawing" xmlns:w10="urn:schemas-microsoft-com:office:word" xmlns:w="http://schemas.openxmlformats.org/wordprocessingml/2006/main" xmlns:w14="http://schemas.microsoft.com/office/word/2010/wordml" xmlns:w15="http://schemas.microsoft.com/office/word/2012/wordml" xmlns:w16cex="http://schemas.microsoft.com/office/word/2018/wordml/cex" xmlns:w16cid="http://schemas.microsoft.com/office/word/2016/wordml/cid" xmlns:w16="http://schemas.microsoft.com/office/word/2018/wordml" xmlns:w16sdtdh="http://schemas.microsoft.com/office/word/2020/wordml/sdtdatahash" xmlns:w16se="http://schemas.microsoft.com/office/word/2015/wordml/symex" xmlns:wpg="http://schemas.microsoft.com/office/word/2010/wordprocessingGroup" xmlns:wpi="http://schemas.microsoft.com/office/word/2010/wordprocessingInk" xmlns:wne="http://schemas.microsoft.com/office/word/2006/wordml" xmlns:wps="http://schemas.microsoft.com/office/word/2010/wordprocessingShape" mc:Ignorable="w14 w15 w16se w16cid w16 w16cex w16sdtdh wp14">
+<w:hdr xmlns:wpc="http://schemas.microsoft.com/office/word/2010/wordprocessingCanvas" xmlns:cx="http://schemas.microsoft.com/office/drawing/2014/chartex" xmlns:cx1="http://schemas.microsoft.com/office/drawing/2015/9/8/chartex" xmlns:cx2="http://schemas.microsoft.com/office/drawing/2015/10/21/chartex" xmlns:cx3="http://schemas.microsoft.com/office/drawing/2016/5/9/chartex" xmlns:cx4="http://schemas.microsoft.com/office/drawing/2016/5/10/chartex" xmlns:cx5="http://schemas.microsoft.com/office/drawing/2016/5/11/chartex" xmlns:cx6="http://schemas.microsoft.com/office/drawing/2016/5/12/chartex" xmlns:cx7="http://schemas.microsoft.com/office/drawing/2016/5/13/chartex" xmlns:cx8="http://schemas.microsoft.com/office/drawing/2016/5/14/chartex" xmlns:mc="http://schemas.openxmlformats.org/markup-compatibility/2006" xmlns:aink="http://schemas.microsoft.com/office/drawing/2016/ink" xmlns:am3d="http://schemas.microsoft.com/office/drawing/2017/model3d" xmlns:o="urn:schemas-microsoft-com:office:office" xmlns:r="http://schemas.openxmlformats.org/officeDocument/2006/relationships" xmlns:m="http://schemas.openxmlformats.org/officeDocument/2006/math" xmlns:v="urn:schemas-microsoft-com:vml" xmlns:wp14="http://schemas.microsoft.com/office/word/2010/wordprocessingDrawing" xmlns:wp="http://schemas.openxmlformats.org/drawingml/2006/wordprocessingDrawing" xmlns:w10="urn:schemas-microsoft-com:office:word" xmlns:w="http://schemas.openxmlformats.org/wordprocessingml/2006/main" xmlns:w14="http://schemas.microsoft.com/office/word/2010/wordml" xmlns:w15="http://schemas.microsoft.com/office/word/2012/wordml" xmlns:w16cex="http://schemas.microsoft.com/office/word/2018/wordml/cex" xmlns:w16cid="http://schemas.microsoft.com/office/word/2016/wordml/cid" xmlns:w16="http://schemas.microsoft.com/office/word/2018/wordml" xmlns:w16sdtdh="http://schemas.microsoft.com/office/word/2020/wordml/sdtdatahash" xmlns:w16se="http://schemas.microsoft.com/office/word/2015/wordml/symex" xmlns:wpg="http://schemas.microsoft.com/office/word/2010/wordprocessingGroup" xmlns:wpi="http://schemas.microsoft.com/office/word/2010/wordprocessingInk" xmlns:wne="http://schemas.microsoft.com/office/word/2006/wordml" xmlns:wps="http://schemas.microsoft.com/office/word/2010/wordprocessingShape" mc:Ignorable="w14 w15 w16se w16cid w16 w16cex w16sdtdh wp14">
   <w:p>
     <w:pPr>
       <w:pStyle w:val="Encabezado"/>
@@ -13523,7 +14190,7 @@
 </file>
 
 <file path=word/numbering.xml><?xml version="1.0" encoding="utf-8"?>
-<w:numbering xmlns:wpc="http://schemas.microsoft.com/office/word/2010/wordprocessingCanvas" xmlns:cx="http://schemas.microsoft.com/office/drawing/2014/chartex" xmlns:cx1="http://schemas.microsoft.com/office/drawing/2015/9/8/chartex" xmlns:cx2="http://schemas.microsoft.com/office/drawing/2015/10/21/chartex" xmlns:cx3="http://schemas.microsoft.com/office/drawing/2016/5/9/chartex" xmlns:cx4="http://schemas.microsoft.com/office/drawing/2016/5/10/chartex" xmlns:cx5="http://schemas.microsoft.com/office/drawing/2016/5/11/chartex" xmlns:cx6="http://schemas.microsoft.com/office/drawing/2016/5/12/chartex" xmlns:cx7="http://schemas.microsoft.com/office/drawing/2016/5/13/chartex" xmlns:cx8="http://schemas.microsoft.com/office/drawing/2016/5/14/chartex" xmlns:mc="http://schemas.openxmlformats.org/markup-compatibility/2006" xmlns:aink="http://schemas.microsoft.com/office/drawing/2016/ink" xmlns:am3d="http://schemas.microsoft.com/office/drawing/2017/model3d" xmlns:o="urn:schemas-microsoft-com:office:office" xmlns:oel="http://schemas.microsoft.com/office/2019/extlst" xmlns:r="http://schemas.openxmlformats.org/officeDocument/2006/relationships" xmlns:m="http://schemas.openxmlformats.org/officeDocument/2006/math" xmlns:v="urn:schemas-microsoft-com:vml" xmlns:wp14="http://schemas.microsoft.com/office/word/2010/wordprocessingDrawing" xmlns:wp="http://schemas.openxmlformats.org/drawingml/2006/wordprocessingDrawing" xmlns:w10="urn:schemas-microsoft-com:office:word" xmlns:w="http://schemas.openxmlformats.org/wordprocessingml/2006/main" xmlns:w14="http://schemas.microsoft.com/office/word/2010/wordml" xmlns:w15="http://schemas.microsoft.com/office/word/2012/wordml" xmlns:w16cex="http://schemas.microsoft.com/office/word/2018/wordml/cex" xmlns:w16cid="http://schemas.microsoft.com/office/word/2016/wordml/cid" xmlns:w16="http://schemas.microsoft.com/office/word/2018/wordml" xmlns:w16sdtdh="http://schemas.microsoft.com/office/word/2020/wordml/sdtdatahash" xmlns:w16se="http://schemas.microsoft.com/office/word/2015/wordml/symex" xmlns:wpg="http://schemas.microsoft.com/office/word/2010/wordprocessingGroup" xmlns:wpi="http://schemas.microsoft.com/office/word/2010/wordprocessingInk" xmlns:wne="http://schemas.microsoft.com/office/word/2006/wordml" xmlns:wps="http://schemas.microsoft.com/office/word/2010/wordprocessingShape" mc:Ignorable="w14 w15 w16se w16cid w16 w16cex w16sdtdh wp14">
+<w:numbering xmlns:wpc="http://schemas.microsoft.com/office/word/2010/wordprocessingCanvas" xmlns:cx="http://schemas.microsoft.com/office/drawing/2014/chartex" xmlns:cx1="http://schemas.microsoft.com/office/drawing/2015/9/8/chartex" xmlns:cx2="http://schemas.microsoft.com/office/drawing/2015/10/21/chartex" xmlns:cx3="http://schemas.microsoft.com/office/drawing/2016/5/9/chartex" xmlns:cx4="http://schemas.microsoft.com/office/drawing/2016/5/10/chartex" xmlns:cx5="http://schemas.microsoft.com/office/drawing/2016/5/11/chartex" xmlns:cx6="http://schemas.microsoft.com/office/drawing/2016/5/12/chartex" xmlns:cx7="http://schemas.microsoft.com/office/drawing/2016/5/13/chartex" xmlns:cx8="http://schemas.microsoft.com/office/drawing/2016/5/14/chartex" xmlns:mc="http://schemas.openxmlformats.org/markup-compatibility/2006" xmlns:aink="http://schemas.microsoft.com/office/drawing/2016/ink" xmlns:am3d="http://schemas.microsoft.com/office/drawing/2017/model3d" xmlns:o="urn:schemas-microsoft-com:office:office" xmlns:r="http://schemas.openxmlformats.org/officeDocument/2006/relationships" xmlns:m="http://schemas.openxmlformats.org/officeDocument/2006/math" xmlns:v="urn:schemas-microsoft-com:vml" xmlns:wp14="http://schemas.microsoft.com/office/word/2010/wordprocessingDrawing" xmlns:wp="http://schemas.openxmlformats.org/drawingml/2006/wordprocessingDrawing" xmlns:w10="urn:schemas-microsoft-com:office:word" xmlns:w="http://schemas.openxmlformats.org/wordprocessingml/2006/main" xmlns:w14="http://schemas.microsoft.com/office/word/2010/wordml" xmlns:w15="http://schemas.microsoft.com/office/word/2012/wordml" xmlns:w16cex="http://schemas.microsoft.com/office/word/2018/wordml/cex" xmlns:w16cid="http://schemas.microsoft.com/office/word/2016/wordml/cid" xmlns:w16="http://schemas.microsoft.com/office/word/2018/wordml" xmlns:w16sdtdh="http://schemas.microsoft.com/office/word/2020/wordml/sdtdatahash" xmlns:w16se="http://schemas.microsoft.com/office/word/2015/wordml/symex" xmlns:wpg="http://schemas.microsoft.com/office/word/2010/wordprocessingGroup" xmlns:wpi="http://schemas.microsoft.com/office/word/2010/wordprocessingInk" xmlns:wne="http://schemas.microsoft.com/office/word/2006/wordml" xmlns:wps="http://schemas.microsoft.com/office/word/2010/wordprocessingShape" mc:Ignorable="w14 w15 w16se w16cid w16 w16cex w16sdtdh wp14">
   <w:abstractNum w:abstractNumId="0" w15:restartNumberingAfterBreak="0">
     <w:nsid w:val="017056B4"/>
     <w:multiLevelType w:val="hybridMultilevel"/>
@@ -17794,103 +18461,103 @@
       </w:rPr>
     </w:lvl>
   </w:abstractNum>
-  <w:num w:numId="1" w16cid:durableId="796997142">
+  <w:num w:numId="1">
     <w:abstractNumId w:val="9"/>
   </w:num>
-  <w:num w:numId="2" w16cid:durableId="184755834">
+  <w:num w:numId="2">
     <w:abstractNumId w:val="16"/>
   </w:num>
-  <w:num w:numId="3" w16cid:durableId="1306543733">
+  <w:num w:numId="3">
     <w:abstractNumId w:val="15"/>
   </w:num>
-  <w:num w:numId="4" w16cid:durableId="2043482015">
+  <w:num w:numId="4">
     <w:abstractNumId w:val="8"/>
   </w:num>
-  <w:num w:numId="5" w16cid:durableId="343090478">
+  <w:num w:numId="5">
     <w:abstractNumId w:val="31"/>
   </w:num>
-  <w:num w:numId="6" w16cid:durableId="44842486">
+  <w:num w:numId="6">
     <w:abstractNumId w:val="13"/>
   </w:num>
-  <w:num w:numId="7" w16cid:durableId="7172366">
+  <w:num w:numId="7">
     <w:abstractNumId w:val="35"/>
   </w:num>
-  <w:num w:numId="8" w16cid:durableId="1995641908">
+  <w:num w:numId="8">
     <w:abstractNumId w:val="19"/>
   </w:num>
-  <w:num w:numId="9" w16cid:durableId="1133863498">
+  <w:num w:numId="9">
     <w:abstractNumId w:val="16"/>
   </w:num>
-  <w:num w:numId="10" w16cid:durableId="602499094">
+  <w:num w:numId="10">
     <w:abstractNumId w:val="16"/>
   </w:num>
-  <w:num w:numId="11" w16cid:durableId="1061827347">
+  <w:num w:numId="11">
     <w:abstractNumId w:val="33"/>
   </w:num>
-  <w:num w:numId="12" w16cid:durableId="2043937804">
+  <w:num w:numId="12">
     <w:abstractNumId w:val="34"/>
   </w:num>
-  <w:num w:numId="13" w16cid:durableId="275332288">
+  <w:num w:numId="13">
     <w:abstractNumId w:val="5"/>
   </w:num>
-  <w:num w:numId="14" w16cid:durableId="2003771492">
+  <w:num w:numId="14">
     <w:abstractNumId w:val="18"/>
   </w:num>
-  <w:num w:numId="15" w16cid:durableId="854077941">
+  <w:num w:numId="15">
     <w:abstractNumId w:val="29"/>
   </w:num>
-  <w:num w:numId="16" w16cid:durableId="1086851894">
+  <w:num w:numId="16">
     <w:abstractNumId w:val="12"/>
   </w:num>
-  <w:num w:numId="17" w16cid:durableId="1242451843">
+  <w:num w:numId="17">
     <w:abstractNumId w:val="28"/>
   </w:num>
-  <w:num w:numId="18" w16cid:durableId="1867013470">
+  <w:num w:numId="18">
     <w:abstractNumId w:val="2"/>
   </w:num>
-  <w:num w:numId="19" w16cid:durableId="200437298">
+  <w:num w:numId="19">
     <w:abstractNumId w:val="14"/>
   </w:num>
-  <w:num w:numId="20" w16cid:durableId="175114920">
+  <w:num w:numId="20">
     <w:abstractNumId w:val="37"/>
   </w:num>
-  <w:num w:numId="21" w16cid:durableId="1365135014">
+  <w:num w:numId="21">
     <w:abstractNumId w:val="26"/>
   </w:num>
-  <w:num w:numId="22" w16cid:durableId="1169832167">
+  <w:num w:numId="22">
     <w:abstractNumId w:val="7"/>
   </w:num>
-  <w:num w:numId="23" w16cid:durableId="535511563">
+  <w:num w:numId="23">
     <w:abstractNumId w:val="21"/>
   </w:num>
-  <w:num w:numId="24" w16cid:durableId="1091007792">
+  <w:num w:numId="24">
     <w:abstractNumId w:val="22"/>
   </w:num>
-  <w:num w:numId="25" w16cid:durableId="1086341962">
+  <w:num w:numId="25">
     <w:abstractNumId w:val="36"/>
   </w:num>
-  <w:num w:numId="26" w16cid:durableId="763693142">
+  <w:num w:numId="26">
     <w:abstractNumId w:val="6"/>
   </w:num>
-  <w:num w:numId="27" w16cid:durableId="1396393419">
+  <w:num w:numId="27">
     <w:abstractNumId w:val="20"/>
   </w:num>
-  <w:num w:numId="28" w16cid:durableId="1249074809">
+  <w:num w:numId="28">
     <w:abstractNumId w:val="17"/>
   </w:num>
-  <w:num w:numId="29" w16cid:durableId="1408377284">
+  <w:num w:numId="29">
     <w:abstractNumId w:val="27"/>
   </w:num>
-  <w:num w:numId="30" w16cid:durableId="1022363329">
+  <w:num w:numId="30">
     <w:abstractNumId w:val="3"/>
   </w:num>
-  <w:num w:numId="31" w16cid:durableId="1728915685">
+  <w:num w:numId="31">
     <w:abstractNumId w:val="30"/>
   </w:num>
-  <w:num w:numId="32" w16cid:durableId="1860392175">
+  <w:num w:numId="32">
     <w:abstractNumId w:val="11"/>
   </w:num>
-  <w:num w:numId="33" w16cid:durableId="1032339711">
+  <w:num w:numId="33">
     <w:abstractNumId w:val="11"/>
     <w:lvlOverride w:ilvl="0">
       <w:startOverride w:val="1"/>
@@ -17920,16 +18587,16 @@
       <w:startOverride w:val="1"/>
     </w:lvlOverride>
   </w:num>
-  <w:num w:numId="34" w16cid:durableId="31539419">
+  <w:num w:numId="34">
     <w:abstractNumId w:val="1"/>
   </w:num>
-  <w:num w:numId="35" w16cid:durableId="1168252018">
+  <w:num w:numId="35">
     <w:abstractNumId w:val="10"/>
   </w:num>
-  <w:num w:numId="36" w16cid:durableId="1259942357">
+  <w:num w:numId="36">
     <w:abstractNumId w:val="23"/>
   </w:num>
-  <w:num w:numId="37" w16cid:durableId="954991203">
+  <w:num w:numId="37">
     <w:abstractNumId w:val="11"/>
     <w:lvlOverride w:ilvl="0">
       <w:startOverride w:val="1"/>
@@ -17959,19 +18626,19 @@
       <w:startOverride w:val="1"/>
     </w:lvlOverride>
   </w:num>
-  <w:num w:numId="38" w16cid:durableId="1905750722">
+  <w:num w:numId="38">
     <w:abstractNumId w:val="24"/>
   </w:num>
-  <w:num w:numId="39" w16cid:durableId="980429127">
+  <w:num w:numId="39">
     <w:abstractNumId w:val="25"/>
   </w:num>
-  <w:num w:numId="40" w16cid:durableId="1152404367">
+  <w:num w:numId="40">
     <w:abstractNumId w:val="32"/>
   </w:num>
-  <w:num w:numId="41" w16cid:durableId="2108453128">
+  <w:num w:numId="41">
     <w:abstractNumId w:val="0"/>
   </w:num>
-  <w:num w:numId="42" w16cid:durableId="1346707097">
+  <w:num w:numId="42">
     <w:abstractNumId w:val="4"/>
   </w:num>
 </w:numbering>

</xml_diff>